<commit_message>
project description and team charter push on behalf of guangkuo
</commit_message>
<xml_diff>
--- a/Project Description.docx
+++ b/Project Description.docx
@@ -3,8 +3,450 @@
 <w:document xmlns:wpc="http://schemas.microsoft.com/office/word/2010/wordprocessingCanvas" xmlns:cx="http://schemas.microsoft.com/office/drawing/2014/chartex" xmlns:cx1="http://schemas.microsoft.com/office/drawing/2015/9/8/chartex" xmlns:cx2="http://schemas.microsoft.com/office/drawing/2015/10/21/chartex" xmlns:cx3="http://schemas.microsoft.com/office/drawing/2016/5/9/chartex" xmlns:cx4="http://schemas.microsoft.com/office/drawing/2016/5/10/chartex" xmlns:cx5="http://schemas.microsoft.com/office/drawing/2016/5/11/chartex" xmlns:cx6="http://schemas.microsoft.com/office/drawing/2016/5/12/chartex" xmlns:cx7="http://schemas.microsoft.com/office/drawing/2016/5/13/chartex" xmlns:cx8="http://schemas.microsoft.com/office/drawing/2016/5/14/chartex" xmlns:mc="http://schemas.openxmlformats.org/markup-compatibility/2006" xmlns:aink="http://schemas.microsoft.com/office/drawing/2016/ink" xmlns:am3d="http://schemas.microsoft.com/office/drawing/2017/model3d" xmlns:o="urn:schemas-microsoft-com:office:office" xmlns:r="http://schemas.openxmlformats.org/officeDocument/2006/relationships" xmlns:m="http://schemas.openxmlformats.org/officeDocument/2006/math" xmlns:v="urn:schemas-microsoft-com:vml" xmlns:wp14="http://schemas.microsoft.com/office/word/2010/wordprocessingDrawing" xmlns:wp="http://schemas.openxmlformats.org/drawingml/2006/wordprocessingDrawing" xmlns:w10="urn:schemas-microsoft-com:office:word" xmlns:w="http://schemas.openxmlformats.org/wordprocessingml/2006/main" xmlns:w14="http://schemas.microsoft.com/office/word/2010/wordml" xmlns:w15="http://schemas.microsoft.com/office/word/2012/wordml" xmlns:w16cex="http://schemas.microsoft.com/office/word/2018/wordml/cex" xmlns:w16cid="http://schemas.microsoft.com/office/word/2016/wordml/cid" xmlns:w16="http://schemas.microsoft.com/office/word/2018/wordml" xmlns:w16sdtdh="http://schemas.microsoft.com/office/word/2020/wordml/sdtdatahash" xmlns:w16se="http://schemas.microsoft.com/office/word/2015/wordml/symex" xmlns:wpg="http://schemas.microsoft.com/office/word/2010/wordprocessingGroup" xmlns:wpi="http://schemas.microsoft.com/office/word/2010/wordprocessingInk" xmlns:wne="http://schemas.microsoft.com/office/word/2006/wordml" xmlns:wps="http://schemas.microsoft.com/office/word/2010/wordprocessingShape" mc:Ignorable="w14 w15 w16se w16cid w16 w16cex w16sdtdh wp14">
   <w:body>
     <w:p>
-      <w:r>
-        <w:t xml:space="preserve">Project description Submit a report of two pages maximum, which describes your project. The report should include </w:t>
+      <w:pPr>
+        <w:jc w:val="center"/>
+        <w:rPr>
+          <w:sz w:val="44"/>
+          <w:szCs w:val="44"/>
+        </w:rPr>
+      </w:pPr>
+      <w:r>
+        <w:rPr>
+          <w:sz w:val="44"/>
+          <w:szCs w:val="44"/>
+        </w:rPr>
+        <w:t>Project description</w:t>
+      </w:r>
+    </w:p>
+    <w:p/>
+    <w:p>
+      <w:pPr>
+        <w:rPr>
+          <w:rStyle w:val="Heading1Char"/>
+        </w:rPr>
+      </w:pPr>
+      <w:r>
+        <w:rPr>
+          <w:rStyle w:val="Heading1Char"/>
+        </w:rPr>
+        <w:t>Project Tile:</w:t>
+      </w:r>
+    </w:p>
+    <w:p>
+      <w:r>
+        <w:t xml:space="preserve"> Photo Diary</w:t>
+      </w:r>
+    </w:p>
+    <w:p>
+      <w:pPr>
+        <w:rPr>
+          <w:rStyle w:val="Heading1Char"/>
+        </w:rPr>
+      </w:pPr>
+      <w:r>
+        <w:rPr>
+          <w:rStyle w:val="Heading1Char"/>
+        </w:rPr>
+        <w:t>Team Number</w:t>
+      </w:r>
+    </w:p>
+    <w:p>
+      <w:r>
+        <w:t>Team- 1</w:t>
+      </w:r>
+    </w:p>
+    <w:p>
+      <w:pPr>
+        <w:pStyle w:val="Heading1"/>
+      </w:pPr>
+      <w:r>
+        <w:t>Team Members:</w:t>
+      </w:r>
+    </w:p>
+    <w:p>
+      <w:r>
+        <w:tab/>
+      </w:r>
+    </w:p>
+    <w:tbl>
+      <w:tblPr>
+        <w:tblStyle w:val="TableGrid"/>
+        <w:tblW w:w="0" w:type="auto"/>
+        <w:tblLook w:val="04A0" w:firstRow="1" w:lastRow="0" w:firstColumn="1" w:lastColumn="0" w:noHBand="0" w:noVBand="1"/>
+      </w:tblPr>
+      <w:tblGrid>
+        <w:gridCol w:w="2593"/>
+        <w:gridCol w:w="3833"/>
+        <w:gridCol w:w="2590"/>
+      </w:tblGrid>
+      <w:tr>
+        <w:tc>
+          <w:tcPr>
+            <w:tcW w:w="3005" w:type="dxa"/>
+          </w:tcPr>
+          <w:p>
+            <w:pPr>
+              <w:rPr>
+                <w:sz w:val="24"/>
+                <w:szCs w:val="24"/>
+              </w:rPr>
+            </w:pPr>
+            <w:r>
+              <w:rPr>
+                <w:sz w:val="24"/>
+                <w:szCs w:val="24"/>
+              </w:rPr>
+              <w:t>Name</w:t>
+            </w:r>
+          </w:p>
+        </w:tc>
+        <w:tc>
+          <w:tcPr>
+            <w:tcW w:w="3005" w:type="dxa"/>
+          </w:tcPr>
+          <w:p>
+            <w:pPr>
+              <w:rPr>
+                <w:sz w:val="24"/>
+                <w:szCs w:val="24"/>
+              </w:rPr>
+            </w:pPr>
+            <w:r>
+              <w:rPr>
+                <w:sz w:val="24"/>
+                <w:szCs w:val="24"/>
+              </w:rPr>
+              <w:t>Email</w:t>
+            </w:r>
+          </w:p>
+        </w:tc>
+        <w:tc>
+          <w:tcPr>
+            <w:tcW w:w="3006" w:type="dxa"/>
+          </w:tcPr>
+          <w:p>
+            <w:pPr>
+              <w:rPr>
+                <w:sz w:val="24"/>
+                <w:szCs w:val="24"/>
+              </w:rPr>
+            </w:pPr>
+            <w:r>
+              <w:rPr>
+                <w:sz w:val="24"/>
+                <w:szCs w:val="24"/>
+              </w:rPr>
+              <w:t>Student ID</w:t>
+            </w:r>
+          </w:p>
+        </w:tc>
+      </w:tr>
+      <w:tr>
+        <w:tc>
+          <w:tcPr>
+            <w:tcW w:w="3005" w:type="dxa"/>
+          </w:tcPr>
+          <w:p>
+            <w:pPr>
+              <w:rPr>
+                <w:sz w:val="24"/>
+                <w:szCs w:val="24"/>
+              </w:rPr>
+            </w:pPr>
+            <w:r>
+              <w:rPr>
+                <w:sz w:val="24"/>
+                <w:szCs w:val="24"/>
+              </w:rPr>
+              <w:t>Jing Ren, Tan</w:t>
+            </w:r>
+          </w:p>
+        </w:tc>
+        <w:tc>
+          <w:tcPr>
+            <w:tcW w:w="3005" w:type="dxa"/>
+          </w:tcPr>
+          <w:p>
+            <w:pPr>
+              <w:rPr>
+                <w:sz w:val="24"/>
+                <w:szCs w:val="24"/>
+              </w:rPr>
+            </w:pPr>
+            <w:r>
+              <w:rPr>
+                <w:sz w:val="24"/>
+                <w:szCs w:val="24"/>
+              </w:rPr>
+              <w:t>34309148@student.murdoch.edu.au</w:t>
+            </w:r>
+          </w:p>
+        </w:tc>
+        <w:tc>
+          <w:tcPr>
+            <w:tcW w:w="3006" w:type="dxa"/>
+          </w:tcPr>
+          <w:p>
+            <w:pPr>
+              <w:rPr>
+                <w:sz w:val="24"/>
+                <w:szCs w:val="24"/>
+              </w:rPr>
+            </w:pPr>
+            <w:r>
+              <w:rPr>
+                <w:sz w:val="24"/>
+                <w:szCs w:val="24"/>
+              </w:rPr>
+              <w:t>34309148</w:t>
+            </w:r>
+          </w:p>
+        </w:tc>
+      </w:tr>
+      <w:tr>
+        <w:tc>
+          <w:tcPr>
+            <w:tcW w:w="3005" w:type="dxa"/>
+          </w:tcPr>
+          <w:p>
+            <w:pPr>
+              <w:rPr>
+                <w:sz w:val="24"/>
+                <w:szCs w:val="24"/>
+              </w:rPr>
+            </w:pPr>
+            <w:r>
+              <w:rPr>
+                <w:sz w:val="24"/>
+                <w:szCs w:val="24"/>
+              </w:rPr>
+              <w:t>Hui Shi, Lim</w:t>
+            </w:r>
+          </w:p>
+        </w:tc>
+        <w:tc>
+          <w:tcPr>
+            <w:tcW w:w="3005" w:type="dxa"/>
+          </w:tcPr>
+          <w:p>
+            <w:pPr>
+              <w:rPr>
+                <w:sz w:val="24"/>
+                <w:szCs w:val="24"/>
+              </w:rPr>
+            </w:pPr>
+            <w:r>
+              <w:rPr>
+                <w:sz w:val="24"/>
+                <w:szCs w:val="24"/>
+              </w:rPr>
+              <w:t>34248791@student.murdoch.edu.au</w:t>
+            </w:r>
+          </w:p>
+        </w:tc>
+        <w:tc>
+          <w:tcPr>
+            <w:tcW w:w="3006" w:type="dxa"/>
+          </w:tcPr>
+          <w:p>
+            <w:pPr>
+              <w:rPr>
+                <w:sz w:val="24"/>
+                <w:szCs w:val="24"/>
+              </w:rPr>
+            </w:pPr>
+            <w:r>
+              <w:rPr>
+                <w:sz w:val="24"/>
+                <w:szCs w:val="24"/>
+              </w:rPr>
+              <w:t>34248791</w:t>
+            </w:r>
+          </w:p>
+        </w:tc>
+      </w:tr>
+      <w:tr>
+        <w:tc>
+          <w:tcPr>
+            <w:tcW w:w="3005" w:type="dxa"/>
+          </w:tcPr>
+          <w:p>
+            <w:pPr>
+              <w:rPr>
+                <w:sz w:val="24"/>
+                <w:szCs w:val="24"/>
+              </w:rPr>
+            </w:pPr>
+            <w:r>
+              <w:rPr>
+                <w:sz w:val="24"/>
+                <w:szCs w:val="24"/>
+              </w:rPr>
+              <w:t xml:space="preserve">Ka </w:t>
+            </w:r>
+            <w:proofErr w:type="spellStart"/>
+            <w:r>
+              <w:rPr>
+                <w:sz w:val="24"/>
+                <w:szCs w:val="24"/>
+              </w:rPr>
+              <w:t>Jie</w:t>
+            </w:r>
+            <w:proofErr w:type="spellEnd"/>
+            <w:r>
+              <w:rPr>
+                <w:sz w:val="24"/>
+                <w:szCs w:val="24"/>
+              </w:rPr>
+              <w:t>, Au</w:t>
+            </w:r>
+          </w:p>
+        </w:tc>
+        <w:tc>
+          <w:tcPr>
+            <w:tcW w:w="3005" w:type="dxa"/>
+          </w:tcPr>
+          <w:p>
+            <w:pPr>
+              <w:rPr>
+                <w:sz w:val="24"/>
+                <w:szCs w:val="24"/>
+              </w:rPr>
+            </w:pPr>
+            <w:r>
+              <w:rPr>
+                <w:sz w:val="24"/>
+                <w:szCs w:val="24"/>
+              </w:rPr>
+              <w:t>34207159@student.murdoch.edu.au</w:t>
+            </w:r>
+          </w:p>
+        </w:tc>
+        <w:tc>
+          <w:tcPr>
+            <w:tcW w:w="3006" w:type="dxa"/>
+          </w:tcPr>
+          <w:p>
+            <w:pPr>
+              <w:rPr>
+                <w:sz w:val="24"/>
+                <w:szCs w:val="24"/>
+              </w:rPr>
+            </w:pPr>
+            <w:r>
+              <w:rPr>
+                <w:sz w:val="24"/>
+                <w:szCs w:val="24"/>
+              </w:rPr>
+              <w:t>34207159</w:t>
+            </w:r>
+          </w:p>
+        </w:tc>
+      </w:tr>
+      <w:tr>
+        <w:tc>
+          <w:tcPr>
+            <w:tcW w:w="3005" w:type="dxa"/>
+          </w:tcPr>
+          <w:p>
+            <w:pPr>
+              <w:rPr>
+                <w:sz w:val="24"/>
+                <w:szCs w:val="24"/>
+              </w:rPr>
+            </w:pPr>
+            <w:proofErr w:type="spellStart"/>
+            <w:r>
+              <w:rPr>
+                <w:sz w:val="24"/>
+                <w:szCs w:val="24"/>
+              </w:rPr>
+              <w:t>Guangkuo</w:t>
+            </w:r>
+            <w:proofErr w:type="spellEnd"/>
+            <w:r>
+              <w:rPr>
+                <w:sz w:val="24"/>
+                <w:szCs w:val="24"/>
+              </w:rPr>
+              <w:t xml:space="preserve"> Tian</w:t>
+            </w:r>
+          </w:p>
+        </w:tc>
+        <w:tc>
+          <w:tcPr>
+            <w:tcW w:w="3005" w:type="dxa"/>
+          </w:tcPr>
+          <w:p>
+            <w:pPr>
+              <w:rPr>
+                <w:sz w:val="24"/>
+                <w:szCs w:val="24"/>
+              </w:rPr>
+            </w:pPr>
+            <w:r>
+              <w:rPr>
+                <w:sz w:val="24"/>
+                <w:szCs w:val="24"/>
+              </w:rPr>
+              <w:t>34162031@student.murdoch.edu.au</w:t>
+            </w:r>
+          </w:p>
+        </w:tc>
+        <w:tc>
+          <w:tcPr>
+            <w:tcW w:w="3006" w:type="dxa"/>
+          </w:tcPr>
+          <w:p>
+            <w:pPr>
+              <w:rPr>
+                <w:sz w:val="24"/>
+                <w:szCs w:val="24"/>
+              </w:rPr>
+            </w:pPr>
+            <w:r>
+              <w:rPr>
+                <w:sz w:val="24"/>
+                <w:szCs w:val="24"/>
+              </w:rPr>
+              <w:t>34162031</w:t>
+            </w:r>
+          </w:p>
+        </w:tc>
+      </w:tr>
+    </w:tbl>
+    <w:p/>
+    <w:p>
+      <w:pPr>
+        <w:pStyle w:val="Heading1"/>
+      </w:pPr>
+      <w:r>
+        <w:t xml:space="preserve">App description: </w:t>
+      </w:r>
+    </w:p>
+    <w:p>
+      <w:r>
+        <w:t>Photo Diary allows users to upload images and descriptions to the platform to record their experience in a journal form.</w:t>
+      </w:r>
+      <w:r>
+        <w:t xml:space="preserve"> It help</w:t>
+      </w:r>
+      <w:r>
+        <w:t>s</w:t>
+      </w:r>
+      <w:r>
+        <w:t xml:space="preserve"> you collect rich memories, not just photo</w:t>
+      </w:r>
+      <w:r>
+        <w:t>, also can save locations.</w:t>
+      </w:r>
+    </w:p>
+    <w:p>
+      <w:pPr>
+        <w:pStyle w:val="Heading1"/>
+      </w:pPr>
+      <w:r>
+        <w:t>UI description:</w:t>
       </w:r>
     </w:p>
     <w:p>
@@ -12,11 +454,27 @@
         <w:pStyle w:val="ListParagraph"/>
         <w:numPr>
           <w:ilvl w:val="0"/>
-          <w:numId w:val="1"/>
+          <w:numId w:val="3"/>
         </w:numPr>
       </w:pPr>
       <w:r>
-        <w:t xml:space="preserve">Title of the project </w:t>
+        <w:t>Login page</w:t>
+      </w:r>
+    </w:p>
+    <w:p>
+      <w:pPr>
+        <w:pStyle w:val="ListParagraph"/>
+      </w:pPr>
+      <w:r>
+        <w:t xml:space="preserve">At login page user can register new account and login by their credentials also we provide a test account for </w:t>
+      </w:r>
+      <w:proofErr w:type="gramStart"/>
+      <w:r>
+        <w:t>those user</w:t>
+      </w:r>
+      <w:proofErr w:type="gramEnd"/>
+      <w:r>
+        <w:t xml:space="preserve"> want to try without signing up.</w:t>
       </w:r>
     </w:p>
     <w:p>
@@ -24,11 +482,48 @@
         <w:pStyle w:val="ListParagraph"/>
         <w:numPr>
           <w:ilvl w:val="0"/>
-          <w:numId w:val="1"/>
+          <w:numId w:val="3"/>
         </w:numPr>
       </w:pPr>
       <w:r>
-        <w:t>Your team number</w:t>
+        <w:t xml:space="preserve">Sign </w:t>
+      </w:r>
+      <w:r>
+        <w:t>U</w:t>
+      </w:r>
+      <w:r>
+        <w:t>p page</w:t>
+      </w:r>
+    </w:p>
+    <w:p>
+      <w:pPr>
+        <w:pStyle w:val="ListParagraph"/>
+      </w:pPr>
+      <w:r>
+        <w:t>Use</w:t>
+      </w:r>
+      <w:r>
+        <w:t>r</w:t>
+      </w:r>
+      <w:r>
+        <w:t xml:space="preserve"> can use this page to </w:t>
+      </w:r>
+      <w:r>
+        <w:t>register a new account, use</w:t>
+      </w:r>
+      <w:r>
+        <w:t>r</w:t>
+      </w:r>
+      <w:r>
+        <w:t xml:space="preserve"> need to provide their email, name, password, </w:t>
+      </w:r>
+      <w:proofErr w:type="gramStart"/>
+      <w:r>
+        <w:t>gender</w:t>
+      </w:r>
+      <w:proofErr w:type="gramEnd"/>
+      <w:r>
+        <w:t xml:space="preserve"> and DOB to sign up.</w:t>
       </w:r>
     </w:p>
     <w:p>
@@ -36,11 +531,25 @@
         <w:pStyle w:val="ListParagraph"/>
         <w:numPr>
           <w:ilvl w:val="0"/>
-          <w:numId w:val="1"/>
+          <w:numId w:val="3"/>
         </w:numPr>
       </w:pPr>
       <w:r>
-        <w:t>The names, emails, and student IDs of the team members.</w:t>
+        <w:t>User diary list page</w:t>
+      </w:r>
+    </w:p>
+    <w:p>
+      <w:pPr>
+        <w:pStyle w:val="ListParagraph"/>
+      </w:pPr>
+      <w:r>
+        <w:t xml:space="preserve">After user sign in, user can view diary lists, user can click one item to see the details. And in this page user can click add </w:t>
+      </w:r>
+      <w:r>
+        <w:t>Floating B</w:t>
+      </w:r>
+      <w:r>
+        <w:t>utton to add new photo diary.</w:t>
       </w:r>
     </w:p>
     <w:p>
@@ -48,11 +557,160 @@
         <w:pStyle w:val="ListParagraph"/>
         <w:numPr>
           <w:ilvl w:val="0"/>
-          <w:numId w:val="1"/>
+          <w:numId w:val="3"/>
         </w:numPr>
       </w:pPr>
       <w:r>
-        <w:t xml:space="preserve">A paragraph that describes the application you want to develop. </w:t>
+        <w:t xml:space="preserve">Add </w:t>
+      </w:r>
+      <w:r>
+        <w:t>N</w:t>
+      </w:r>
+      <w:r>
+        <w:t>ew Ent</w:t>
+      </w:r>
+      <w:r>
+        <w:t>r</w:t>
+      </w:r>
+      <w:r>
+        <w:t>y page</w:t>
+      </w:r>
+    </w:p>
+    <w:p>
+      <w:pPr>
+        <w:pStyle w:val="ListParagraph"/>
+      </w:pPr>
+      <w:r>
+        <w:t xml:space="preserve">In this page user can select camera to take a new photo or browse a photo file to save, also user can add a title for the diary, if user give this app location services right, our app will record the location of the photo take. </w:t>
+      </w:r>
+    </w:p>
+    <w:p>
+      <w:pPr>
+        <w:pStyle w:val="ListParagraph"/>
+      </w:pPr>
+    </w:p>
+    <w:p>
+      <w:pPr>
+        <w:pStyle w:val="ListParagraph"/>
+      </w:pPr>
+    </w:p>
+    <w:p>
+      <w:pPr>
+        <w:pStyle w:val="ListParagraph"/>
+      </w:pPr>
+    </w:p>
+    <w:p>
+      <w:pPr>
+        <w:pStyle w:val="ListParagraph"/>
+      </w:pPr>
+    </w:p>
+    <w:p>
+      <w:pPr>
+        <w:pStyle w:val="Heading1"/>
+      </w:pPr>
+      <w:r>
+        <w:lastRenderedPageBreak/>
+        <w:t xml:space="preserve">A </w:t>
+      </w:r>
+      <w:r>
+        <w:t>description</w:t>
+      </w:r>
+      <w:r>
+        <w:t xml:space="preserve"> of the </w:t>
+      </w:r>
+      <w:r>
+        <w:t>interactions</w:t>
+      </w:r>
+      <w:r>
+        <w:t>:</w:t>
+      </w:r>
+    </w:p>
+    <w:p>
+      <w:r>
+        <w:t xml:space="preserve">User </w:t>
+      </w:r>
+      <w:proofErr w:type="gramStart"/>
+      <w:r>
+        <w:t>is able to</w:t>
+      </w:r>
+      <w:proofErr w:type="gramEnd"/>
+      <w:r>
+        <w:t xml:space="preserve"> sign up for an account and login by their credentials</w:t>
+      </w:r>
+    </w:p>
+    <w:p>
+      <w:r>
+        <w:t xml:space="preserve">User </w:t>
+      </w:r>
+      <w:proofErr w:type="gramStart"/>
+      <w:r>
+        <w:t>is able to</w:t>
+      </w:r>
+      <w:proofErr w:type="gramEnd"/>
+      <w:r>
+        <w:t xml:space="preserve"> upload and store images with short descriptions with their camera or photo album</w:t>
+      </w:r>
+    </w:p>
+    <w:p>
+      <w:r>
+        <w:t xml:space="preserve">User </w:t>
+      </w:r>
+      <w:proofErr w:type="gramStart"/>
+      <w:r>
+        <w:t>is able to</w:t>
+      </w:r>
+      <w:proofErr w:type="gramEnd"/>
+      <w:r>
+        <w:t xml:space="preserve"> </w:t>
+      </w:r>
+      <w:r>
+        <w:t>pick</w:t>
+      </w:r>
+      <w:r>
+        <w:t xml:space="preserve"> a </w:t>
+      </w:r>
+      <w:r>
+        <w:t>date</w:t>
+      </w:r>
+      <w:r>
+        <w:t xml:space="preserve"> </w:t>
+      </w:r>
+      <w:r>
+        <w:t>using</w:t>
+      </w:r>
+      <w:r>
+        <w:t xml:space="preserve"> the </w:t>
+      </w:r>
+      <w:proofErr w:type="spellStart"/>
+      <w:r>
+        <w:t>DatePickerFragment</w:t>
+      </w:r>
+      <w:proofErr w:type="spellEnd"/>
+    </w:p>
+    <w:p>
+      <w:r>
+        <w:t xml:space="preserve">User </w:t>
+      </w:r>
+      <w:proofErr w:type="gramStart"/>
+      <w:r>
+        <w:t>is able to</w:t>
+      </w:r>
+      <w:proofErr w:type="gramEnd"/>
+      <w:r>
+        <w:t xml:space="preserve"> pick a time using the </w:t>
+      </w:r>
+      <w:proofErr w:type="spellStart"/>
+      <w:r>
+        <w:t>TimePickerFragment</w:t>
+      </w:r>
+      <w:proofErr w:type="spellEnd"/>
+    </w:p>
+    <w:p>
+      <w:pPr>
+        <w:pStyle w:val="Heading1"/>
+      </w:pPr>
+      <w:r>
+        <w:t xml:space="preserve">Database: </w:t>
       </w:r>
     </w:p>
     <w:p>
@@ -60,11 +718,14 @@
         <w:pStyle w:val="ListParagraph"/>
         <w:numPr>
           <w:ilvl w:val="0"/>
-          <w:numId w:val="1"/>
+          <w:numId w:val="4"/>
         </w:numPr>
       </w:pPr>
       <w:r>
-        <w:t>A description and sketch of the user interface(s).</w:t>
+        <w:t>Internal file storage for app assets</w:t>
+      </w:r>
+      <w:r>
+        <w:t xml:space="preserve"> and diary images</w:t>
       </w:r>
     </w:p>
     <w:p>
@@ -72,11 +733,14 @@
         <w:pStyle w:val="ListParagraph"/>
         <w:numPr>
           <w:ilvl w:val="0"/>
-          <w:numId w:val="1"/>
+          <w:numId w:val="4"/>
         </w:numPr>
       </w:pPr>
       <w:r>
-        <w:t>A description of the interactions that are going to be implemented</w:t>
+        <w:t>Shared Preferences</w:t>
+      </w:r>
+      <w:r>
+        <w:t xml:space="preserve"> for app settings</w:t>
       </w:r>
     </w:p>
     <w:p>
@@ -84,11 +748,25 @@
         <w:pStyle w:val="ListParagraph"/>
         <w:numPr>
           <w:ilvl w:val="0"/>
-          <w:numId w:val="1"/>
+          <w:numId w:val="4"/>
         </w:numPr>
       </w:pPr>
       <w:r>
-        <w:t>What database are you going to implement.</w:t>
+        <w:t xml:space="preserve">SQLite for </w:t>
+      </w:r>
+      <w:r>
+        <w:t>user data and diary entries data</w:t>
+      </w:r>
+    </w:p>
+    <w:p>
+      <w:r>
+        <w:rPr>
+          <w:rStyle w:val="Heading1Char"/>
+        </w:rPr>
+        <w:t>Additional features:</w:t>
+      </w:r>
+      <w:r>
+        <w:t xml:space="preserve"> </w:t>
       </w:r>
     </w:p>
     <w:p>
@@ -96,107 +774,70 @@
         <w:pStyle w:val="ListParagraph"/>
         <w:numPr>
           <w:ilvl w:val="0"/>
-          <w:numId w:val="1"/>
+          <w:numId w:val="2"/>
         </w:numPr>
       </w:pPr>
       <w:r>
-        <w:t>The additional features, specific to mobile devices, that you would like to implement. Please read carefully the minimal requirements for the project which are available on LMS (in Group Project area)</w:t>
-      </w:r>
-    </w:p>
-    <w:p/>
-    <w:p>
-      <w:r>
-        <w:t>Project Tile: Photo Diary</w:t>
-      </w:r>
-    </w:p>
-    <w:p>
-      <w:r>
-        <w:t>Team Number: 1</w:t>
-      </w:r>
-    </w:p>
-    <w:p>
-      <w:r>
-        <w:t>Team Members:</w:t>
-      </w:r>
-    </w:p>
-    <w:p>
-      <w:r>
-        <w:tab/>
-        <w:t xml:space="preserve">Tan Jing Ren, </w:t>
-      </w:r>
-      <w:hyperlink r:id="rId5" w:history="1">
-        <w:r>
-          <w:rPr>
-            <w:rStyle w:val="Hyperlink"/>
-          </w:rPr>
-          <w:t>junior.tan@live.com</w:t>
-        </w:r>
-      </w:hyperlink>
-      <w:r>
-        <w:t>, 34309148</w:t>
-      </w:r>
-    </w:p>
-    <w:p/>
-    <w:p>
-      <w:r>
-        <w:t xml:space="preserve">App description: </w:t>
-      </w:r>
-    </w:p>
-    <w:p>
-      <w:r>
-        <w:t>UI description:</w:t>
-      </w:r>
-    </w:p>
-    <w:p>
-      <w:r>
-        <w:t>Interactions description:</w:t>
-      </w:r>
-    </w:p>
-    <w:p>
-      <w:r>
-        <w:t xml:space="preserve">Database: </w:t>
-      </w:r>
-    </w:p>
-    <w:p>
-      <w:pPr>
-        <w:ind w:firstLine="720"/>
-      </w:pPr>
-      <w:r>
-        <w:t>Internal file storage for app assets</w:t>
-      </w:r>
-    </w:p>
-    <w:p>
-      <w:pPr>
-        <w:ind w:firstLine="720"/>
-      </w:pPr>
-      <w:r>
-        <w:t>External file storage for images</w:t>
-      </w:r>
-    </w:p>
-    <w:p>
-      <w:pPr>
-        <w:ind w:firstLine="720"/>
-      </w:pPr>
-      <w:r>
-        <w:t>SharedPreferences for app settings</w:t>
-      </w:r>
-    </w:p>
-    <w:p>
-      <w:pPr>
-        <w:ind w:firstLine="720"/>
-      </w:pPr>
-      <w:r>
-        <w:t>SQLite for data</w:t>
-      </w:r>
-    </w:p>
-    <w:p>
-      <w:r>
-        <w:t>Additional features: gps, camera</w:t>
-      </w:r>
-    </w:p>
-    <w:p>
-      <w:r>
-        <w:tab/>
+        <w:t>G</w:t>
+      </w:r>
+      <w:r>
+        <w:t>PS</w:t>
+      </w:r>
+    </w:p>
+    <w:p>
+      <w:pPr>
+        <w:pStyle w:val="ListParagraph"/>
+      </w:pPr>
+      <w:r>
+        <w:t xml:space="preserve">Our app can record the location of the diary </w:t>
+      </w:r>
+      <w:r>
+        <w:t>item</w:t>
+      </w:r>
+      <w:r>
+        <w:t xml:space="preserve">, it will help user to </w:t>
+      </w:r>
+      <w:r>
+        <w:t>memorize the moment.</w:t>
+      </w:r>
+    </w:p>
+    <w:p>
+      <w:pPr>
+        <w:pStyle w:val="ListParagraph"/>
+      </w:pPr>
+    </w:p>
+    <w:p>
+      <w:pPr>
+        <w:pStyle w:val="ListParagraph"/>
+        <w:numPr>
+          <w:ilvl w:val="0"/>
+          <w:numId w:val="2"/>
+        </w:numPr>
+      </w:pPr>
+      <w:r>
+        <w:t>Camera</w:t>
+      </w:r>
+    </w:p>
+    <w:p>
+      <w:pPr>
+        <w:ind w:left="720"/>
+      </w:pPr>
+      <w:r>
+        <w:t xml:space="preserve">Our app </w:t>
+      </w:r>
+      <w:proofErr w:type="gramStart"/>
+      <w:r>
+        <w:t>is able to</w:t>
+      </w:r>
+      <w:proofErr w:type="gramEnd"/>
+      <w:r>
+        <w:t xml:space="preserve"> trigger camera to take a photo</w:t>
+      </w:r>
+      <w:r>
+        <w:t xml:space="preserve"> </w:t>
+      </w:r>
+      <w:r>
+        <w:t>and save it in a diary item.</w:t>
       </w:r>
     </w:p>
     <w:sectPr>
@@ -212,6 +853,95 @@
 <file path=word/numbering.xml><?xml version="1.0" encoding="utf-8"?>
 <w:numbering xmlns:wpc="http://schemas.microsoft.com/office/word/2010/wordprocessingCanvas" xmlns:cx="http://schemas.microsoft.com/office/drawing/2014/chartex" xmlns:cx1="http://schemas.microsoft.com/office/drawing/2015/9/8/chartex" xmlns:cx2="http://schemas.microsoft.com/office/drawing/2015/10/21/chartex" xmlns:cx3="http://schemas.microsoft.com/office/drawing/2016/5/9/chartex" xmlns:cx4="http://schemas.microsoft.com/office/drawing/2016/5/10/chartex" xmlns:cx5="http://schemas.microsoft.com/office/drawing/2016/5/11/chartex" xmlns:cx6="http://schemas.microsoft.com/office/drawing/2016/5/12/chartex" xmlns:cx7="http://schemas.microsoft.com/office/drawing/2016/5/13/chartex" xmlns:cx8="http://schemas.microsoft.com/office/drawing/2016/5/14/chartex" xmlns:mc="http://schemas.openxmlformats.org/markup-compatibility/2006" xmlns:aink="http://schemas.microsoft.com/office/drawing/2016/ink" xmlns:am3d="http://schemas.microsoft.com/office/drawing/2017/model3d" xmlns:o="urn:schemas-microsoft-com:office:office" xmlns:r="http://schemas.openxmlformats.org/officeDocument/2006/relationships" xmlns:m="http://schemas.openxmlformats.org/officeDocument/2006/math" xmlns:v="urn:schemas-microsoft-com:vml" xmlns:wp14="http://schemas.microsoft.com/office/word/2010/wordprocessingDrawing" xmlns:wp="http://schemas.openxmlformats.org/drawingml/2006/wordprocessingDrawing" xmlns:w10="urn:schemas-microsoft-com:office:word" xmlns:w="http://schemas.openxmlformats.org/wordprocessingml/2006/main" xmlns:w14="http://schemas.microsoft.com/office/word/2010/wordml" xmlns:w15="http://schemas.microsoft.com/office/word/2012/wordml" xmlns:w16cex="http://schemas.microsoft.com/office/word/2018/wordml/cex" xmlns:w16cid="http://schemas.microsoft.com/office/word/2016/wordml/cid" xmlns:w16="http://schemas.microsoft.com/office/word/2018/wordml" xmlns:w16sdtdh="http://schemas.microsoft.com/office/word/2020/wordml/sdtdatahash" xmlns:w16se="http://schemas.microsoft.com/office/word/2015/wordml/symex" xmlns:wpg="http://schemas.microsoft.com/office/word/2010/wordprocessingGroup" xmlns:wpi="http://schemas.microsoft.com/office/word/2010/wordprocessingInk" xmlns:wne="http://schemas.microsoft.com/office/word/2006/wordml" xmlns:wps="http://schemas.microsoft.com/office/word/2010/wordprocessingShape" mc:Ignorable="w14 w15 w16se w16cid w16 w16cex w16sdtdh wp14">
   <w:abstractNum w:abstractNumId="0" w15:restartNumberingAfterBreak="0">
+    <w:nsid w:val="1C2906A1"/>
+    <w:multiLevelType w:val="hybridMultilevel"/>
+    <w:tmpl w:val="638A406E"/>
+    <w:lvl w:ilvl="0" w:tplc="0C090011">
+      <w:start w:val="1"/>
+      <w:numFmt w:val="decimal"/>
+      <w:lvlText w:val="%1)"/>
+      <w:lvlJc w:val="left"/>
+      <w:pPr>
+        <w:ind w:left="720" w:hanging="360"/>
+      </w:pPr>
+      <w:rPr>
+        <w:rFonts w:hint="default"/>
+      </w:rPr>
+    </w:lvl>
+    <w:lvl w:ilvl="1" w:tplc="0C090019" w:tentative="1">
+      <w:start w:val="1"/>
+      <w:numFmt w:val="lowerLetter"/>
+      <w:lvlText w:val="%2."/>
+      <w:lvlJc w:val="left"/>
+      <w:pPr>
+        <w:ind w:left="1440" w:hanging="360"/>
+      </w:pPr>
+    </w:lvl>
+    <w:lvl w:ilvl="2" w:tplc="0C09001B" w:tentative="1">
+      <w:start w:val="1"/>
+      <w:numFmt w:val="lowerRoman"/>
+      <w:lvlText w:val="%3."/>
+      <w:lvlJc w:val="right"/>
+      <w:pPr>
+        <w:ind w:left="2160" w:hanging="180"/>
+      </w:pPr>
+    </w:lvl>
+    <w:lvl w:ilvl="3" w:tplc="0C09000F" w:tentative="1">
+      <w:start w:val="1"/>
+      <w:numFmt w:val="decimal"/>
+      <w:lvlText w:val="%4."/>
+      <w:lvlJc w:val="left"/>
+      <w:pPr>
+        <w:ind w:left="2880" w:hanging="360"/>
+      </w:pPr>
+    </w:lvl>
+    <w:lvl w:ilvl="4" w:tplc="0C090019" w:tentative="1">
+      <w:start w:val="1"/>
+      <w:numFmt w:val="lowerLetter"/>
+      <w:lvlText w:val="%5."/>
+      <w:lvlJc w:val="left"/>
+      <w:pPr>
+        <w:ind w:left="3600" w:hanging="360"/>
+      </w:pPr>
+    </w:lvl>
+    <w:lvl w:ilvl="5" w:tplc="0C09001B" w:tentative="1">
+      <w:start w:val="1"/>
+      <w:numFmt w:val="lowerRoman"/>
+      <w:lvlText w:val="%6."/>
+      <w:lvlJc w:val="right"/>
+      <w:pPr>
+        <w:ind w:left="4320" w:hanging="180"/>
+      </w:pPr>
+    </w:lvl>
+    <w:lvl w:ilvl="6" w:tplc="0C09000F" w:tentative="1">
+      <w:start w:val="1"/>
+      <w:numFmt w:val="decimal"/>
+      <w:lvlText w:val="%7."/>
+      <w:lvlJc w:val="left"/>
+      <w:pPr>
+        <w:ind w:left="5040" w:hanging="360"/>
+      </w:pPr>
+    </w:lvl>
+    <w:lvl w:ilvl="7" w:tplc="0C090019" w:tentative="1">
+      <w:start w:val="1"/>
+      <w:numFmt w:val="lowerLetter"/>
+      <w:lvlText w:val="%8."/>
+      <w:lvlJc w:val="left"/>
+      <w:pPr>
+        <w:ind w:left="5760" w:hanging="360"/>
+      </w:pPr>
+    </w:lvl>
+    <w:lvl w:ilvl="8" w:tplc="0C09001B" w:tentative="1">
+      <w:start w:val="1"/>
+      <w:numFmt w:val="lowerRoman"/>
+      <w:lvlText w:val="%9."/>
+      <w:lvlJc w:val="right"/>
+      <w:pPr>
+        <w:ind w:left="6480" w:hanging="180"/>
+      </w:pPr>
+    </w:lvl>
+  </w:abstractNum>
+  <w:abstractNum w:abstractNumId="1" w15:restartNumberingAfterBreak="0">
     <w:nsid w:val="26DC7F4C"/>
     <w:multiLevelType w:val="hybridMultilevel"/>
     <w:tmpl w:val="9E582DE0"/>
@@ -300,8 +1030,195 @@
       </w:pPr>
     </w:lvl>
   </w:abstractNum>
+  <w:abstractNum w:abstractNumId="2" w15:restartNumberingAfterBreak="0">
+    <w:nsid w:val="628B2F3C"/>
+    <w:multiLevelType w:val="hybridMultilevel"/>
+    <w:tmpl w:val="0AD4D9FC"/>
+    <w:lvl w:ilvl="0" w:tplc="0C090011">
+      <w:start w:val="1"/>
+      <w:numFmt w:val="decimal"/>
+      <w:lvlText w:val="%1)"/>
+      <w:lvlJc w:val="left"/>
+      <w:pPr>
+        <w:ind w:left="720" w:hanging="360"/>
+      </w:pPr>
+      <w:rPr>
+        <w:rFonts w:hint="default"/>
+      </w:rPr>
+    </w:lvl>
+    <w:lvl w:ilvl="1" w:tplc="0C090019" w:tentative="1">
+      <w:start w:val="1"/>
+      <w:numFmt w:val="lowerLetter"/>
+      <w:lvlText w:val="%2."/>
+      <w:lvlJc w:val="left"/>
+      <w:pPr>
+        <w:ind w:left="1440" w:hanging="360"/>
+      </w:pPr>
+    </w:lvl>
+    <w:lvl w:ilvl="2" w:tplc="0C09001B" w:tentative="1">
+      <w:start w:val="1"/>
+      <w:numFmt w:val="lowerRoman"/>
+      <w:lvlText w:val="%3."/>
+      <w:lvlJc w:val="right"/>
+      <w:pPr>
+        <w:ind w:left="2160" w:hanging="180"/>
+      </w:pPr>
+    </w:lvl>
+    <w:lvl w:ilvl="3" w:tplc="0C09000F" w:tentative="1">
+      <w:start w:val="1"/>
+      <w:numFmt w:val="decimal"/>
+      <w:lvlText w:val="%4."/>
+      <w:lvlJc w:val="left"/>
+      <w:pPr>
+        <w:ind w:left="2880" w:hanging="360"/>
+      </w:pPr>
+    </w:lvl>
+    <w:lvl w:ilvl="4" w:tplc="0C090019" w:tentative="1">
+      <w:start w:val="1"/>
+      <w:numFmt w:val="lowerLetter"/>
+      <w:lvlText w:val="%5."/>
+      <w:lvlJc w:val="left"/>
+      <w:pPr>
+        <w:ind w:left="3600" w:hanging="360"/>
+      </w:pPr>
+    </w:lvl>
+    <w:lvl w:ilvl="5" w:tplc="0C09001B" w:tentative="1">
+      <w:start w:val="1"/>
+      <w:numFmt w:val="lowerRoman"/>
+      <w:lvlText w:val="%6."/>
+      <w:lvlJc w:val="right"/>
+      <w:pPr>
+        <w:ind w:left="4320" w:hanging="180"/>
+      </w:pPr>
+    </w:lvl>
+    <w:lvl w:ilvl="6" w:tplc="0C09000F" w:tentative="1">
+      <w:start w:val="1"/>
+      <w:numFmt w:val="decimal"/>
+      <w:lvlText w:val="%7."/>
+      <w:lvlJc w:val="left"/>
+      <w:pPr>
+        <w:ind w:left="5040" w:hanging="360"/>
+      </w:pPr>
+    </w:lvl>
+    <w:lvl w:ilvl="7" w:tplc="0C090019" w:tentative="1">
+      <w:start w:val="1"/>
+      <w:numFmt w:val="lowerLetter"/>
+      <w:lvlText w:val="%8."/>
+      <w:lvlJc w:val="left"/>
+      <w:pPr>
+        <w:ind w:left="5760" w:hanging="360"/>
+      </w:pPr>
+    </w:lvl>
+    <w:lvl w:ilvl="8" w:tplc="0C09001B" w:tentative="1">
+      <w:start w:val="1"/>
+      <w:numFmt w:val="lowerRoman"/>
+      <w:lvlText w:val="%9."/>
+      <w:lvlJc w:val="right"/>
+      <w:pPr>
+        <w:ind w:left="6480" w:hanging="180"/>
+      </w:pPr>
+    </w:lvl>
+  </w:abstractNum>
+  <w:abstractNum w:abstractNumId="3" w15:restartNumberingAfterBreak="0">
+    <w:nsid w:val="6967571F"/>
+    <w:multiLevelType w:val="hybridMultilevel"/>
+    <w:tmpl w:val="9FB0ADBC"/>
+    <w:lvl w:ilvl="0" w:tplc="3E583702">
+      <w:start w:val="1"/>
+      <w:numFmt w:val="decimal"/>
+      <w:lvlText w:val="%1)"/>
+      <w:lvlJc w:val="left"/>
+      <w:pPr>
+        <w:ind w:left="1080" w:hanging="360"/>
+      </w:pPr>
+      <w:rPr>
+        <w:rFonts w:hint="default"/>
+      </w:rPr>
+    </w:lvl>
+    <w:lvl w:ilvl="1" w:tplc="0C090019" w:tentative="1">
+      <w:start w:val="1"/>
+      <w:numFmt w:val="lowerLetter"/>
+      <w:lvlText w:val="%2."/>
+      <w:lvlJc w:val="left"/>
+      <w:pPr>
+        <w:ind w:left="1800" w:hanging="360"/>
+      </w:pPr>
+    </w:lvl>
+    <w:lvl w:ilvl="2" w:tplc="0C09001B" w:tentative="1">
+      <w:start w:val="1"/>
+      <w:numFmt w:val="lowerRoman"/>
+      <w:lvlText w:val="%3."/>
+      <w:lvlJc w:val="right"/>
+      <w:pPr>
+        <w:ind w:left="2520" w:hanging="180"/>
+      </w:pPr>
+    </w:lvl>
+    <w:lvl w:ilvl="3" w:tplc="0C09000F" w:tentative="1">
+      <w:start w:val="1"/>
+      <w:numFmt w:val="decimal"/>
+      <w:lvlText w:val="%4."/>
+      <w:lvlJc w:val="left"/>
+      <w:pPr>
+        <w:ind w:left="3240" w:hanging="360"/>
+      </w:pPr>
+    </w:lvl>
+    <w:lvl w:ilvl="4" w:tplc="0C090019" w:tentative="1">
+      <w:start w:val="1"/>
+      <w:numFmt w:val="lowerLetter"/>
+      <w:lvlText w:val="%5."/>
+      <w:lvlJc w:val="left"/>
+      <w:pPr>
+        <w:ind w:left="3960" w:hanging="360"/>
+      </w:pPr>
+    </w:lvl>
+    <w:lvl w:ilvl="5" w:tplc="0C09001B" w:tentative="1">
+      <w:start w:val="1"/>
+      <w:numFmt w:val="lowerRoman"/>
+      <w:lvlText w:val="%6."/>
+      <w:lvlJc w:val="right"/>
+      <w:pPr>
+        <w:ind w:left="4680" w:hanging="180"/>
+      </w:pPr>
+    </w:lvl>
+    <w:lvl w:ilvl="6" w:tplc="0C09000F" w:tentative="1">
+      <w:start w:val="1"/>
+      <w:numFmt w:val="decimal"/>
+      <w:lvlText w:val="%7."/>
+      <w:lvlJc w:val="left"/>
+      <w:pPr>
+        <w:ind w:left="5400" w:hanging="360"/>
+      </w:pPr>
+    </w:lvl>
+    <w:lvl w:ilvl="7" w:tplc="0C090019" w:tentative="1">
+      <w:start w:val="1"/>
+      <w:numFmt w:val="lowerLetter"/>
+      <w:lvlText w:val="%8."/>
+      <w:lvlJc w:val="left"/>
+      <w:pPr>
+        <w:ind w:left="6120" w:hanging="360"/>
+      </w:pPr>
+    </w:lvl>
+    <w:lvl w:ilvl="8" w:tplc="0C09001B" w:tentative="1">
+      <w:start w:val="1"/>
+      <w:numFmt w:val="lowerRoman"/>
+      <w:lvlText w:val="%9."/>
+      <w:lvlJc w:val="right"/>
+      <w:pPr>
+        <w:ind w:left="6840" w:hanging="180"/>
+      </w:pPr>
+    </w:lvl>
+  </w:abstractNum>
   <w:num w:numId="1">
+    <w:abstractNumId w:val="1"/>
+  </w:num>
+  <w:num w:numId="2">
     <w:abstractNumId w:val="0"/>
+  </w:num>
+  <w:num w:numId="3">
+    <w:abstractNumId w:val="2"/>
+  </w:num>
+  <w:num w:numId="4">
+    <w:abstractNumId w:val="3"/>
   </w:num>
 </w:numbering>
 </file>
@@ -705,6 +1622,27 @@
     <w:name w:val="Normal"/>
     <w:qFormat/>
   </w:style>
+  <w:style w:type="paragraph" w:styleId="Heading1">
+    <w:name w:val="heading 1"/>
+    <w:basedOn w:val="Normal"/>
+    <w:next w:val="Normal"/>
+    <w:link w:val="Heading1Char"/>
+    <w:uiPriority w:val="9"/>
+    <w:qFormat/>
+    <w:rsid w:val="003D359A"/>
+    <w:pPr>
+      <w:keepNext/>
+      <w:keepLines/>
+      <w:spacing w:before="240" w:after="0"/>
+      <w:outlineLvl w:val="0"/>
+    </w:pPr>
+    <w:rPr>
+      <w:rFonts w:asciiTheme="majorHAnsi" w:eastAsiaTheme="majorEastAsia" w:hAnsiTheme="majorHAnsi" w:cstheme="majorBidi"/>
+      <w:color w:val="2F5496" w:themeColor="accent1" w:themeShade="BF"/>
+      <w:sz w:val="32"/>
+      <w:szCs w:val="32"/>
+    </w:rPr>
+  </w:style>
   <w:style w:type="character" w:default="1" w:styleId="DefaultParagraphFont">
     <w:name w:val="Default Paragraph Font"/>
     <w:uiPriority w:val="1"/>
@@ -765,6 +1703,38 @@
       <w:color w:val="605E5C"/>
       <w:shd w:val="clear" w:color="auto" w:fill="E1DFDD"/>
     </w:rPr>
+  </w:style>
+  <w:style w:type="character" w:customStyle="1" w:styleId="Heading1Char">
+    <w:name w:val="Heading 1 Char"/>
+    <w:basedOn w:val="DefaultParagraphFont"/>
+    <w:link w:val="Heading1"/>
+    <w:uiPriority w:val="9"/>
+    <w:rsid w:val="003D359A"/>
+    <w:rPr>
+      <w:rFonts w:asciiTheme="majorHAnsi" w:eastAsiaTheme="majorEastAsia" w:hAnsiTheme="majorHAnsi" w:cstheme="majorBidi"/>
+      <w:color w:val="2F5496" w:themeColor="accent1" w:themeShade="BF"/>
+      <w:sz w:val="32"/>
+      <w:szCs w:val="32"/>
+    </w:rPr>
+  </w:style>
+  <w:style w:type="table" w:styleId="TableGrid">
+    <w:name w:val="Table Grid"/>
+    <w:basedOn w:val="TableNormal"/>
+    <w:uiPriority w:val="39"/>
+    <w:rsid w:val="003D359A"/>
+    <w:pPr>
+      <w:spacing w:after="0" w:line="240" w:lineRule="auto"/>
+    </w:pPr>
+    <w:tblPr>
+      <w:tblBorders>
+        <w:top w:val="single" w:sz="4" w:space="0" w:color="auto"/>
+        <w:left w:val="single" w:sz="4" w:space="0" w:color="auto"/>
+        <w:bottom w:val="single" w:sz="4" w:space="0" w:color="auto"/>
+        <w:right w:val="single" w:sz="4" w:space="0" w:color="auto"/>
+        <w:insideH w:val="single" w:sz="4" w:space="0" w:color="auto"/>
+        <w:insideV w:val="single" w:sz="4" w:space="0" w:color="auto"/>
+      </w:tblBorders>
+    </w:tblPr>
   </w:style>
 </w:styles>
 </file>

</xml_diff>